<commit_message>
oikaisin muutamia typoja ja kappalejakoja
</commit_message>
<xml_diff>
--- a/article_demokr.docx
+++ b/article_demokr.docx
@@ -119,7 +119,7 @@
         <w:t xml:space="preserve"> </w:t>
       </w:r>
       <w:r>
-        <w:t xml:space="preserve">19,</w:t>
+        <w:t xml:space="preserve">20,</w:t>
       </w:r>
       <w:r>
         <w:t xml:space="preserve"> </w:t>
@@ -198,72 +198,53 @@
     </w:p>
     <w:p>
       <w:r>
-        <w:pict>
-          <v:rect style="width:0;height:1.5pt" o:hralign="center" o:hrstd="t" o:hr="t"/>
-        </w:pict>
-      </w:r>
-    </w:p>
-    <w:p>
+        <w:rPr>
+          <w:rStyle w:val="VerbatimChar"/>
+        </w:rPr>
+        <w:t xml:space="preserve">Oil-led economy -- investments in welfare -&gt; Yet, the picture does not look that good that one would assume</w:t>
+      </w:r>
+    </w:p>
+    <w:p>
+      <w:r>
+        <w:rPr>
+          <w:rStyle w:val="VerbatimChar"/>
+        </w:rPr>
+        <w:t xml:space="preserve">A hook figure/chart somewhere here in the beginning --</w:t>
+      </w:r>
+    </w:p>
+    <w:p>
+      <w:r>
+        <w:t xml:space="preserve">After the collapse of the communist regime, Russian welfare structures have been under constant reformation and social responsibilities of the state have been taken back and forth among the different governmental levels. Basically, the trend has been to liberalize, privatize and decentralize the social obligations and to restrict the role of the state in welfare provision (Cook 2007). Yet, in the 2000s, under the Putin-Medvedev tandem, there has been a reverse trend toward greater centralization of social policy (Cook 211). At the same time – neo-liberal reforms to outsource previous social obligations onto the shoulders of Russian NGOs, businesses and individual citizens (cf. Kulmala &amp; Tarasenko 2014)</w:t>
+      </w:r>
+    </w:p>
+    <w:p>
+      <w:r>
+        <w:t xml:space="preserve">The above-listed, sometimes even controversial to one another, federal-level welfare policies require profound and multi-level analysis. With this article we aim to contribute to the debates -- - How to explain these controversial tendencies / paradoxes?</w:t>
+      </w:r>
+    </w:p>
+    <w:p>
+      <w:r>
+        <w:rPr>
+          <w:b/>
+        </w:rPr>
+        <w:t xml:space="preserve">Question</w:t>
+      </w:r>
+      <w:r>
+        <w:t xml:space="preserve">:</w:t>
+      </w:r>
+      <w:r>
+        <w:t xml:space="preserve"> </w:t>
+      </w:r>
       <w:r>
         <w:rPr>
           <w:i/>
         </w:rPr>
-        <w:t xml:space="preserve">Oil-led economy -- investments in welfare -&gt; Yet, the picture does not look that good that one would assume</w:t>
-      </w:r>
-    </w:p>
-    <w:p>
-      <w:r>
-        <w:rPr>
-          <w:i/>
-        </w:rPr>
-        <w:t xml:space="preserve">A hook figure/chart somewhere here in the beginning --</w:t>
-      </w:r>
-    </w:p>
-    <w:p>
-      <w:r>
-        <w:pict>
-          <v:rect style="width:0;height:1.5pt" o:hralign="center" o:hrstd="t" o:hr="t"/>
-        </w:pict>
-      </w:r>
-    </w:p>
-    <w:p>
-      <w:r>
-        <w:t xml:space="preserve">After the collapse of the communist regime, Russian welfare structures have been under constant reformation and social responsibilities of the state have been taken back and forth among the different governmental levels. Basically, the trend has been to liberalize, privatize and decentralize the social obligations and to restrict the role of the state in welfare provision (Cook 2007). Yet, in the 2000s, under the Putin-Medvedev tandem, there has been a reverse trend toward greater centralization of social policy (Cook 211). At the same time – neo-liberal reforms to outsource previous social obligations onto the shoulders of Russian NGOs, businesses and individual citizens (cf. Kulmala &amp; Tarasenko 2014)</w:t>
-      </w:r>
-    </w:p>
-    <w:p>
-      <w:r>
-        <w:t xml:space="preserve">The above-listed, sometimes even controversial to one another, federal-level welfare policies require profound and multi-level analysis. With this article we aim to contribute to the debates -- - How to explain these controversial tendencies / paradoxes?</w:t>
-      </w:r>
-    </w:p>
-    <w:p>
-      <w:r>
-        <w:rPr>
-          <w:b/>
-        </w:rPr>
-        <w:t xml:space="preserve">Question</w:t>
-      </w:r>
-      <w:r>
-        <w:t xml:space="preserve">:</w:t>
-      </w:r>
-      <w:r>
-        <w:t xml:space="preserve"> </w:t>
-      </w:r>
-      <w:r>
-        <w:rPr>
-          <w:i/>
-        </w:rPr>
         <w:t xml:space="preserve">relationship between the political regime and welfare arrangements</w:t>
       </w:r>
     </w:p>
     <w:p>
       <w:r>
-        <w:t xml:space="preserve">In order to establish a more comprehensive understanding of the Russian welfare system, we claim that such macro level information is to be linked to actual practices at the local level.</w:t>
-      </w:r>
-    </w:p>
-    <w:p>
-      <w:r>
-        <w:t xml:space="preserve">Thus, we juxtapose national-level ideologies and policies with one another and then with the actual practices at the grassroots level in order to see how macro-level ideologies manifest themselves and possibly become negotiated and thus modified in the micro-level realities.</w:t>
+        <w:t xml:space="preserve">In order to establish a more comprehensive understanding of the Russian welfare system, we claim that such macro level information is to be linked to actual practices at the local level. Thus, we juxtapose national-level ideologies and policies with one another and then with the actual practices at the grassroots level in order to see how macro-level ideologies manifest themselves and possibly become negotiated and thus modified in the micro-level realities.</w:t>
       </w:r>
     </w:p>
     <w:bookmarkStart w:id="25" w:name="conventional-wisdom"/>
@@ -361,17 +342,7 @@
     <w:bookmarkEnd w:id="31"/>
     <w:p>
       <w:r>
-        <w:t xml:space="preserve">Under the Putin/Medvedev tandem, in parallel to statist turn -- continuation of downsizing the old social policy,</w:t>
-      </w:r>
-    </w:p>
-    <w:p>
-      <w:r>
-        <w:t xml:space="preserve">recent tendencies to rearrange social responsibilities prompt us to think whether such shifts in division of those responsibilities, previously dominantly carried out by the state, can be displayed as a neoliberal turn of new principles in social provision.</w:t>
-      </w:r>
-    </w:p>
-    <w:p>
-      <w:r>
-        <w:t xml:space="preserve">out-source its previous social obligations onto the shoulders of Russian (socially oriented) NGOs (cf. Kulmala &amp; Tarasenko 2013; Kulmala 2013, 128, 288).</w:t>
+        <w:t xml:space="preserve">Under the Putin/Medvedev tandem, in parallel to statist turn -- continuation of downsizing the old social policy, recent tendencies to rearrange social responsibilities prompt us to think whether such shifts in division of those responsibilities, previously dominantly carried out by the state, can be displayed as a neoliberal turn of new principles in social provision. out-source its previous social obligations onto the shoulders of Russian (socially oriented) NGOs (cf. Kulmala &amp; Tarasenko 2013; Kulmala 2013, 128, 288).</w:t>
       </w:r>
       <w:r>
         <w:rPr>
@@ -479,31 +450,22 @@
     </w:p>
     <w:p>
       <w:r>
-        <w:pict>
-          <v:rect style="width:0;height:1.5pt" o:hralign="center" o:hrstd="t" o:hr="t"/>
-        </w:pict>
-      </w:r>
-    </w:p>
-    <w:bookmarkStart w:id="40" w:name="summa-summarum-national-security-interests-----directs-social-policies"/>
-    <w:p>
-      <w:pPr>
-        <w:pStyle w:val="Heading1"/>
-      </w:pPr>
-      <w:r>
+        <w:rPr>
+          <w:rStyle w:val="VerbatimChar"/>
+        </w:rPr>
         <w:t xml:space="preserve">Summa summarum: national security interests --- directs social policies</w:t>
       </w:r>
     </w:p>
+    <w:bookmarkStart w:id="40" w:name="no-politics-in-welfare"/>
+    <w:p>
+      <w:pPr>
+        <w:pStyle w:val="Heading2"/>
+      </w:pPr>
+      <w:r>
+        <w:t xml:space="preserve">No politics in welfare</w:t>
+      </w:r>
+    </w:p>
     <w:bookmarkEnd w:id="40"/>
-    <w:bookmarkStart w:id="41" w:name="no-politics-in-welfare"/>
-    <w:p>
-      <w:pPr>
-        <w:pStyle w:val="Heading2"/>
-      </w:pPr>
-      <w:r>
-        <w:t xml:space="preserve">No politics in welfare</w:t>
-      </w:r>
-    </w:p>
-    <w:bookmarkEnd w:id="41"/>
     <w:p>
       <w:pPr>
         <w:pStyle w:val="Compact"/>
@@ -567,7 +529,7 @@
         <w:t xml:space="preserve">No-one to blame in the elections</w:t>
       </w:r>
     </w:p>
-    <w:bookmarkStart w:id="42" w:name="citizens-expectations"/>
+    <w:bookmarkStart w:id="41" w:name="citizens-expectations"/>
     <w:p>
       <w:pPr>
         <w:pStyle w:val="Heading2"/>
@@ -576,7 +538,7 @@
         <w:t xml:space="preserve">Citizens expectations</w:t>
       </w:r>
     </w:p>
-    <w:bookmarkEnd w:id="42"/>
+    <w:bookmarkEnd w:id="41"/>
     <w:p>
       <w:r>
         <w:t xml:space="preserve">In the end, neither the government has totally abandoned the principles of state provision in the social field nor have the Russian citizens changed their expectations towards the state. In the middle of the described, often controversial state policies, the liberal idea of an individually based social responsibility has never been widely accepted among Russians. On the contrary, the social welfare norms established by the Soviet socialism still largely retain (Collier 2001, 3) and Russian citizens still expect the state act as a main provider of social welfare (Henry 2009; Kulmala 2013).</w:t>
@@ -585,10 +547,10 @@
         <w:rPr>
           <w:rStyle w:val="FootnoteRef"/>
         </w:rPr>
-        <w:footnoteReference w:id="43"/>
-      </w:r>
-    </w:p>
-    <w:bookmarkStart w:id="44" w:name="federalism-regional-variation"/>
+        <w:footnoteReference w:id="42"/>
+      </w:r>
+    </w:p>
+    <w:bookmarkStart w:id="43" w:name="federalism-regional-variation"/>
     <w:p>
       <w:pPr>
         <w:pStyle w:val="Heading2"/>
@@ -597,7 +559,7 @@
         <w:t xml:space="preserve">Federalism: regional variation</w:t>
       </w:r>
     </w:p>
-    <w:bookmarkEnd w:id="44"/>
+    <w:bookmarkEnd w:id="43"/>
     <w:p>
       <w:r>
         <w:t xml:space="preserve">More so than most observers acknowledge, Russia’s federalism matters. This is most evident when looking at social policy. According to law, the Russian federal state answers only for the general principles and national standards: social obligations were almost entirely removed by the 2006 administrative reform from the municipal level mostly to the regional level the implementation of these policies is under the responsibility of the regions, which enact regional laws to organize, manage and finance the related services and subsidies.10 The services themselves naturally take a concrete form in municipalities (Kulmala 2013, 90-92.)</w:t>
@@ -605,30 +567,17 @@
     </w:p>
     <w:p>
       <w:r>
-        <w:t xml:space="preserve">Good reason to look at the lower level In this respect, the regional level again proved its importance in understanding the functioning of the three-level state in contemporary Russia.</w:t>
-      </w:r>
-    </w:p>
-    <w:p>
-      <w:r>
-        <w:t xml:space="preserve">Disparity between the federal policies and local circumstances Scarce of resources at the local level – produce hybrid efforts Even neo-liberal reforms end up resembling “Soviet” at the grassroots Empirical examples – opposite logic to federal outsourcing policies – it seems to be more reliable to arrange services for citizens’ at the public sector (instead of NGO, cf. voluntary failure – Kulmala 2013) – NGOs invent social service that are to be later transferred to the state (see Kulmala 2013; Jäppinen, Johnson &amp; Kulmala 2014).</w:t>
-      </w:r>
-      <w:r>
-        <w:br w:type="textWrapping"/>
-      </w:r>
-      <w:r>
-        <w:t xml:space="preserve">No clear-cut boundaries between the state-based services, NGO-based services and business involvement..</w:t>
-      </w:r>
-    </w:p>
-    <w:bookmarkStart w:id="45" w:name="discussion"/>
-    <w:p>
-      <w:pPr>
-        <w:pStyle w:val="Heading1"/>
-      </w:pPr>
-      <w:r>
-        <w:t xml:space="preserve">Discussion</w:t>
-      </w:r>
-    </w:p>
-    <w:bookmarkEnd w:id="45"/>
+        <w:rPr>
+          <w:rStyle w:val="VerbatimChar"/>
+        </w:rPr>
+        <w:t xml:space="preserve">Good reason to look at the lower level</w:t>
+      </w:r>
+    </w:p>
+    <w:p>
+      <w:r>
+        <w:t xml:space="preserve">In this respect, the regional level again proved its importance in understanding the functioning of the three-level state in contemporary Russia.</w:t>
+      </w:r>
+    </w:p>
     <w:p>
       <w:pPr>
         <w:pStyle w:val="Compact"/>
@@ -638,7 +587,7 @@
         </w:numPr>
       </w:pPr>
       <w:r>
-        <w:t xml:space="preserve">What we need in order to understand welfare developments in Russia (or in any other context?) is multi-level and –layered analysis</w:t>
+        <w:t xml:space="preserve">Disparity between the federal policies and local circumstances</w:t>
       </w:r>
     </w:p>
     <w:p>
@@ -650,10 +599,83 @@
         </w:numPr>
       </w:pPr>
       <w:r>
+        <w:t xml:space="preserve">Scarce of resources at the local level – produce hybrid efforts</w:t>
+      </w:r>
+    </w:p>
+    <w:p>
+      <w:pPr>
+        <w:pStyle w:val="Compact"/>
+        <w:numPr>
+          <w:numId w:val="5"/>
+          <w:ilvl w:val="0"/>
+        </w:numPr>
+      </w:pPr>
+      <w:r>
+        <w:t xml:space="preserve">Even neo-liberal reforms end up resembling “Soviet” at the grassroots</w:t>
+      </w:r>
+    </w:p>
+    <w:p>
+      <w:pPr>
+        <w:pStyle w:val="Compact"/>
+        <w:numPr>
+          <w:numId w:val="5"/>
+          <w:ilvl w:val="0"/>
+        </w:numPr>
+      </w:pPr>
+      <w:r>
+        <w:t xml:space="preserve">Empirical examples – opposite logic to federal outsourcing policies – it seems to be more reliable to arrange services for citizens’ at the public sector (instead of NGO, cf. voluntary failure – Kulmala 2013) – NGOs invent social service that are to be later transferred to the state (see Kulmala 2013; Jäppinen, Johnson &amp; Kulmala 2014).</w:t>
+      </w:r>
+      <w:r>
+        <w:br w:type="textWrapping"/>
+      </w:r>
+    </w:p>
+    <w:p>
+      <w:pPr>
+        <w:pStyle w:val="Compact"/>
+        <w:numPr>
+          <w:numId w:val="5"/>
+          <w:ilvl w:val="0"/>
+        </w:numPr>
+      </w:pPr>
+      <w:r>
+        <w:t xml:space="preserve">No clear-cut boundaries between the state-based services, NGO-based services and business involvement..</w:t>
+      </w:r>
+    </w:p>
+    <w:bookmarkStart w:id="44" w:name="discussion"/>
+    <w:p>
+      <w:pPr>
+        <w:pStyle w:val="Heading1"/>
+      </w:pPr>
+      <w:r>
+        <w:t xml:space="preserve">Discussion</w:t>
+      </w:r>
+    </w:p>
+    <w:bookmarkEnd w:id="44"/>
+    <w:p>
+      <w:pPr>
+        <w:pStyle w:val="Compact"/>
+        <w:numPr>
+          <w:numId w:val="6"/>
+          <w:ilvl w:val="0"/>
+        </w:numPr>
+      </w:pPr>
+      <w:r>
+        <w:t xml:space="preserve">What we need in order to understand welfare developments in Russia (or in any other context?) is multi-level and –layered analysis</w:t>
+      </w:r>
+    </w:p>
+    <w:p>
+      <w:pPr>
+        <w:pStyle w:val="Compact"/>
+        <w:numPr>
+          <w:numId w:val="6"/>
+          <w:ilvl w:val="0"/>
+        </w:numPr>
+      </w:pPr>
+      <w:r>
         <w:t xml:space="preserve">New questions to be asked</w:t>
       </w:r>
     </w:p>
-    <w:bookmarkStart w:id="46" w:name="references"/>
+    <w:bookmarkStart w:id="45" w:name="references"/>
     <w:p>
       <w:pPr>
         <w:pStyle w:val="Heading1"/>
@@ -662,7 +684,7 @@
         <w:t xml:space="preserve">References</w:t>
       </w:r>
     </w:p>
-    <w:bookmarkEnd w:id="46"/>
+    <w:bookmarkEnd w:id="45"/>
   </w:body>
 </w:document>
 </file>
@@ -797,7 +819,7 @@
       </w:r>
     </w:p>
   </w:footnote>
-  <w:footnote w:id="43">
+  <w:footnote w:id="42">
     <w:p>
       <w:pPr>
         <w:pStyle w:val="FootnoteText"/>
@@ -819,7 +841,7 @@
 <file path=word/numbering.xml><?xml version="1.0" encoding="utf-8"?>
 <w:numbering xmlns:w="http://schemas.openxmlformats.org/wordprocessingml/2006/main">
   <w:abstractNum w:abstractNumId="0">
-    <w:nsid w:val="ff43acdd"/>
+    <w:nsid w:val="5164e1f5"/>
     <w:multiLevelType w:val="multilevel"/>
     <w:lvl w:ilvl="0">
       <w:numFmt w:val="bullet"/>
@@ -900,7 +922,7 @@
     </w:lvl>
   </w:abstractNum>
   <w:abstractNum w:abstractNumId="2">
-    <w:nsid w:val="a7c27544"/>
+    <w:nsid w:val="863fc18d"/>
     <w:multiLevelType w:val="multilevel"/>
     <w:lvl w:ilvl="0">
       <w:numFmt w:val="bullet"/>
@@ -993,6 +1015,9 @@
     <w:abstractNumId w:val="2"/>
   </w:num>
   <w:num w:numId="5">
+    <w:abstractNumId w:val="2"/>
+  </w:num>
+  <w:num w:numId="6">
     <w:abstractNumId w:val="2"/>
   </w:num>
 </w:numbering>

</xml_diff>

<commit_message>
tein tiedostomanagerin ja lisäsin sinne yhden härvelikuvan
</commit_message>
<xml_diff>
--- a/article_demokr.docx
+++ b/article_demokr.docx
@@ -119,7 +119,7 @@
         <w:t xml:space="preserve"> </w:t>
       </w:r>
       <w:r>
-        <w:t xml:space="preserve">6,</w:t>
+        <w:t xml:space="preserve">12,</w:t>
       </w:r>
       <w:r>
         <w:t xml:space="preserve"> </w:t>
@@ -257,7 +257,59 @@
       </w:r>
     </w:p>
     <w:bookmarkEnd w:id="25"/>
-    <w:bookmarkStart w:id="26" w:name="post-socialist-liberalization"/>
+    <w:p>
+      <w:r>
+        <w:drawing>
+          <wp:inline>
+            <wp:extent cx="10299700" cy="10299700"/>
+            <wp:effectExtent b="0" l="0" r="0" t="0"/>
+            <wp:docPr descr="" id="1" name="Picture"/>
+            <a:graphic>
+              <a:graphicData uri="http://schemas.openxmlformats.org/drawingml/2006/picture">
+                <pic:pic>
+                  <pic:nvPicPr>
+                    <pic:cNvPr descr="http://www.russianmodernisation.fi/filemanager/files/demokratizatsiya/varx_wdi_gdpc_vary_undp_hdi2014-03-12%2009:13:20.png" id="0" name="Picture"/>
+                    <pic:cNvPicPr>
+                      <a:picLocks noChangeArrowheads="1" noChangeAspect="1"/>
+                    </pic:cNvPicPr>
+                  </pic:nvPicPr>
+                  <pic:blipFill>
+                    <a:blip r:embed="rId28"/>
+                    <a:stretch>
+                      <a:fillRect/>
+                    </a:stretch>
+                  </pic:blipFill>
+                  <pic:spPr bwMode="auto">
+                    <a:xfrm>
+                      <a:off x="0" y="0"/>
+                      <a:ext cx="10299700" cy="10299700"/>
+                    </a:xfrm>
+                    <a:prstGeom prst="rect">
+                      <a:avLst/>
+                    </a:prstGeom>
+                    <a:noFill/>
+                    <a:ln w="9525">
+                      <a:noFill/>
+                      <a:headEnd/>
+                      <a:tailEnd/>
+                    </a:ln>
+                  </pic:spPr>
+                </pic:pic>
+              </a:graphicData>
+            </a:graphic>
+          </wp:inline>
+        </w:drawing>
+      </w:r>
+    </w:p>
+    <w:p>
+      <w:pPr>
+        <w:pStyle w:val="ImageCaption"/>
+      </w:pPr>
+      <w:r>
+        <w:t xml:space="preserve">File from thegadget</w:t>
+      </w:r>
+    </w:p>
+    <w:bookmarkStart w:id="29" w:name="post-socialist-liberalization"/>
     <w:p>
       <w:pPr>
         <w:pStyle w:val="Heading2"/>
@@ -266,13 +318,13 @@
         <w:t xml:space="preserve">Post-socialist liberalization</w:t>
       </w:r>
     </w:p>
-    <w:bookmarkEnd w:id="26"/>
+    <w:bookmarkEnd w:id="29"/>
     <w:p>
       <w:r>
         <w:t xml:space="preserve">As noted, after the collapse of the socialist welfare system, basically, the trend has been to liberalize, privatize and decentralize the social obligations and thus to restrict the role of the Russian state in welfare provision. This was motivated by restricting the role of the state in welfare provision (Cerami 2009; Cook 2007; Kivinen, forthcoming). The collapse of the economy in the late Soviet and Yeltsin’s years was disastrous for people’s lives as well as for the state’s provision of health and social services. Under Yeltsin, the priority was relieving pressures on the state budget.</w:t>
       </w:r>
     </w:p>
-    <w:bookmarkStart w:id="27" w:name="russia-oil-led-welfare-miracle"/>
+    <w:bookmarkStart w:id="30" w:name="russia-oil-led-welfare-miracle"/>
     <w:p>
       <w:pPr>
         <w:pStyle w:val="Heading2"/>
@@ -281,7 +333,7 @@
         <w:t xml:space="preserve">Russia oil-led welfare miracle</w:t>
       </w:r>
     </w:p>
-    <w:bookmarkEnd w:id="27"/>
+    <w:bookmarkEnd w:id="30"/>
     <w:p>
       <w:r>
         <w:t xml:space="preserve">(Cut from: Jäppinen, Johnson &amp; Kulmala 2014): As part of the story of Putin’s (and Medvedev’s) popularity among Russians, a second usual framework is the idea that social services have been bolstered, leaving to improvements in people’s lives (McFaul and Stoner-Weiss 2008). In the 2000s, under the Putin regime, in parallel to continuing of downsizing the old social policy, there has been a reverse trend toward greater centralization of social policy. Social policy was designated as the most urgent task for all levels of government and administration, and particularly since 2005, the president seemed to turn the direction back towards statist welfare policies (Cook 2011; Remington 2011). With rising state revenues from the high prices of oil on the international market, the narrative is that Putin rebuilt the welfare state—though, in practice, most prominent economic growth and consequent reforms took place under Medvedev’s presidency</w:t>
@@ -293,7 +345,7 @@
         <w:rPr>
           <w:rStyle w:val="FootnoteRef"/>
         </w:rPr>
-        <w:footnoteReference w:id="28"/>
+        <w:footnoteReference w:id="31"/>
       </w:r>
       <w:r>
         <w:t xml:space="preserve">. In 2007, GDP growth reached 8.1 per cent, becoming one of the fastest in major economies (Sutela 2012, 38). Oil and gas exports, contributing approximately 15 per cent of GDP (60 per cent of total export, Cerami 2009, 105), produced a budget surplus that has been used for stabilizing the economy and for providing an increase in social protection for the citizens</w:t>
@@ -302,7 +354,7 @@
         <w:rPr>
           <w:rStyle w:val="FootnoteRef"/>
         </w:rPr>
-        <w:footnoteReference w:id="29"/>
+        <w:footnoteReference w:id="32"/>
       </w:r>
       <w:r>
         <w:t xml:space="preserve">. Improving the quality of life of citizens has been one of the primary targets to which the available financial resources have been used. Between 2007 and 2010, expenditures for social policy doubled (Cerami 2009, 113). At the same time, poverty rates considerably declined and rapidly growing inequality stabilized (Kivinen, forthcoming). Cerami (2009) called such oil-led social policy the Russian miracle—the future of which, however, remains highly volatile and unpredictable.</w:t>
@@ -316,7 +368,7 @@
         <w:rPr>
           <w:rStyle w:val="FootnoteRef"/>
         </w:rPr>
-        <w:footnoteReference w:id="30"/>
+        <w:footnoteReference w:id="33"/>
       </w:r>
       <w:r>
         <w:t xml:space="preserve"> </w:t>
@@ -330,7 +382,7 @@
         <w:t xml:space="preserve">The welfare state was an important part of Putin’s promises as he moved to reclaim the presidency in 2011, ramping up social spending that neoliberal economists argue are too costly for long term growth, even if the Russian economy has been recovering from the crisis rapidly and Russia’s fiscal situation is still among the best of the world (Kivinen, forthcoming).</w:t>
       </w:r>
     </w:p>
-    <w:bookmarkStart w:id="31" w:name="increasing-neo-liberalism-in-the-2000s"/>
+    <w:bookmarkStart w:id="34" w:name="increasing-neo-liberalism-in-the-2000s"/>
     <w:p>
       <w:pPr>
         <w:pStyle w:val="Heading2"/>
@@ -339,7 +391,7 @@
         <w:t xml:space="preserve">Increasing neo-liberalism in the 2000s’</w:t>
       </w:r>
     </w:p>
-    <w:bookmarkEnd w:id="31"/>
+    <w:bookmarkEnd w:id="34"/>
     <w:p>
       <w:r>
         <w:t xml:space="preserve">Under the Putin/Medvedev tandem, in parallel to statist turn -- continuation of downsizing the old social policy, recent tendencies to rearrange social responsibilities prompt us to think whether such shifts in division of those responsibilities, previously dominantly carried out by the state, can be displayed as a neoliberal turn of new principles in social provision. out-source its previous social obligations onto the shoulders of Russian (socially oriented) NGOs (cf. Kulmala &amp; Tarasenko 2013; Kulmala 2013, 128, 288).</w:t>
@@ -348,7 +400,7 @@
         <w:rPr>
           <w:rStyle w:val="FootnoteRef"/>
         </w:rPr>
-        <w:footnoteReference w:id="32"/>
+        <w:footnoteReference w:id="35"/>
       </w:r>
     </w:p>
     <w:p>
@@ -359,7 +411,7 @@
         <w:rPr>
           <w:rStyle w:val="FootnoteRef"/>
         </w:rPr>
-        <w:footnoteReference w:id="33"/>
+        <w:footnoteReference w:id="36"/>
       </w:r>
       <w:r>
         <w:t xml:space="preserve"> </w:t>
@@ -376,10 +428,10 @@
         <w:rPr>
           <w:rStyle w:val="FootnoteRef"/>
         </w:rPr>
-        <w:footnoteReference w:id="34"/>
-      </w:r>
-    </w:p>
-    <w:bookmarkStart w:id="35" w:name="challenging-the-conventional-stories"/>
+        <w:footnoteReference w:id="37"/>
+      </w:r>
+    </w:p>
+    <w:bookmarkStart w:id="38" w:name="challenging-the-conventional-stories"/>
     <w:p>
       <w:pPr>
         <w:pStyle w:val="Heading1"/>
@@ -388,8 +440,8 @@
         <w:t xml:space="preserve">Challenging the conventional stories</w:t>
       </w:r>
     </w:p>
-    <w:bookmarkEnd w:id="35"/>
-    <w:bookmarkStart w:id="36" w:name="no-political-will"/>
+    <w:bookmarkEnd w:id="38"/>
+    <w:bookmarkStart w:id="39" w:name="no-political-will"/>
     <w:p>
       <w:pPr>
         <w:pStyle w:val="Heading2"/>
@@ -398,7 +450,7 @@
         <w:t xml:space="preserve">No political will</w:t>
       </w:r>
     </w:p>
-    <w:bookmarkEnd w:id="36"/>
+    <w:bookmarkEnd w:id="39"/>
     <w:p>
       <w:r>
         <w:t xml:space="preserve">Even without these cuts, while welfare funding has increased rapidly in real terms since the early 2000s, federal social outlays overall have not increased more rapidly, perhaps even declining, relative to the other outlays.</w:t>
@@ -407,7 +459,7 @@
         <w:rPr>
           <w:rStyle w:val="FootnoteRef"/>
         </w:rPr>
-        <w:footnoteReference w:id="37"/>
+        <w:footnoteReference w:id="40"/>
       </w:r>
       <w:r>
         <w:t xml:space="preserve"> </w:t>
@@ -416,7 +468,7 @@
         <w:t xml:space="preserve">The Russian miracle in social policy is overstatement, since the political will can hardly been seen in outlays in their relative numbers (Kivinen, forthcoming).</w:t>
       </w:r>
     </w:p>
-    <w:bookmarkStart w:id="38" w:name="selected-priorities"/>
+    <w:bookmarkStart w:id="41" w:name="selected-priorities"/>
     <w:p>
       <w:pPr>
         <w:pStyle w:val="Heading2"/>
@@ -425,7 +477,7 @@
         <w:t xml:space="preserve">Selected priorities</w:t>
       </w:r>
     </w:p>
-    <w:bookmarkEnd w:id="38"/>
+    <w:bookmarkEnd w:id="41"/>
     <w:p>
       <w:r>
         <w:t xml:space="preserve">Instead, state policies have been family centered and pronatalist, reinscribing maternal roles for women (Cook 2011; Rivkin-Fish 2010).</w:t>
@@ -434,7 +486,7 @@
         <w:rPr>
           <w:rStyle w:val="FootnoteRef"/>
         </w:rPr>
-        <w:footnoteReference w:id="39"/>
+        <w:footnoteReference w:id="42"/>
       </w:r>
       <w:r>
         <w:t xml:space="preserve"> </w:t>
@@ -456,7 +508,7 @@
         <w:t xml:space="preserve">Summa summarum: national security interests --- directs social policies</w:t>
       </w:r>
     </w:p>
-    <w:bookmarkStart w:id="40" w:name="no-politics-in-welfare"/>
+    <w:bookmarkStart w:id="43" w:name="no-politics-in-welfare"/>
     <w:p>
       <w:pPr>
         <w:pStyle w:val="Heading2"/>
@@ -465,7 +517,7 @@
         <w:t xml:space="preserve">No politics in welfare</w:t>
       </w:r>
     </w:p>
-    <w:bookmarkEnd w:id="40"/>
+    <w:bookmarkEnd w:id="43"/>
     <w:p>
       <w:pPr>
         <w:pStyle w:val="Compact"/>
@@ -529,7 +581,7 @@
         <w:t xml:space="preserve">No-one to blame in the elections</w:t>
       </w:r>
     </w:p>
-    <w:bookmarkStart w:id="41" w:name="citizens-expectations"/>
+    <w:bookmarkStart w:id="44" w:name="citizens-expectations"/>
     <w:p>
       <w:pPr>
         <w:pStyle w:val="Heading2"/>
@@ -538,7 +590,7 @@
         <w:t xml:space="preserve">Citizens expectations</w:t>
       </w:r>
     </w:p>
-    <w:bookmarkEnd w:id="41"/>
+    <w:bookmarkEnd w:id="44"/>
     <w:p>
       <w:r>
         <w:t xml:space="preserve">In the end, neither the government has totally abandoned the principles of state provision in the social field nor have the Russian citizens changed their expectations towards the state. In the middle of the described, often controversial state policies, the liberal idea of an individually based social responsibility has never been widely accepted among Russians. On the contrary, the social welfare norms established by the Soviet socialism still largely retain (Collier 2001, 3) and Russian citizens still expect the state act as a main provider of social welfare (Henry 2009; Kulmala 2013).</w:t>
@@ -547,10 +599,10 @@
         <w:rPr>
           <w:rStyle w:val="FootnoteRef"/>
         </w:rPr>
-        <w:footnoteReference w:id="42"/>
-      </w:r>
-    </w:p>
-    <w:bookmarkStart w:id="43" w:name="federalism-regional-variation"/>
+        <w:footnoteReference w:id="45"/>
+      </w:r>
+    </w:p>
+    <w:bookmarkStart w:id="46" w:name="federalism-regional-variation"/>
     <w:p>
       <w:pPr>
         <w:pStyle w:val="Heading2"/>
@@ -559,7 +611,7 @@
         <w:t xml:space="preserve">Federalism: regional variation</w:t>
       </w:r>
     </w:p>
-    <w:bookmarkEnd w:id="43"/>
+    <w:bookmarkEnd w:id="46"/>
     <w:p>
       <w:r>
         <w:t xml:space="preserve">More so than most observers acknowledge, Russia’s federalism matters. This is most evident when looking at social policy. According to law, the Russian federal state answers only for the general principles and national standards: social obligations were almost entirely removed by the 2006 administrative reform from the municipal level mostly to the regional level the implementation of these policies is under the responsibility of the regions, which enact regional laws to organize, manage and finance the related services and subsidies.10 The services themselves naturally take a concrete form in municipalities (Kulmala 2013, 90-92.)</w:t>
@@ -641,7 +693,7 @@
         <w:t xml:space="preserve">No clear-cut boundaries between the state-based services, NGO-based services and business involvement..</w:t>
       </w:r>
     </w:p>
-    <w:bookmarkStart w:id="44" w:name="discussion"/>
+    <w:bookmarkStart w:id="47" w:name="discussion"/>
     <w:p>
       <w:pPr>
         <w:pStyle w:val="Heading1"/>
@@ -650,7 +702,7 @@
         <w:t xml:space="preserve">Discussion</w:t>
       </w:r>
     </w:p>
-    <w:bookmarkEnd w:id="44"/>
+    <w:bookmarkEnd w:id="47"/>
     <w:p>
       <w:pPr>
         <w:pStyle w:val="Compact"/>
@@ -675,7 +727,7 @@
         <w:t xml:space="preserve">New questions to be asked</w:t>
       </w:r>
     </w:p>
-    <w:bookmarkStart w:id="45" w:name="references"/>
+    <w:bookmarkStart w:id="48" w:name="references"/>
     <w:p>
       <w:pPr>
         <w:pStyle w:val="Heading1"/>
@@ -684,14 +736,14 @@
         <w:t xml:space="preserve">References</w:t>
       </w:r>
     </w:p>
-    <w:bookmarkEnd w:id="45"/>
+    <w:bookmarkEnd w:id="48"/>
   </w:body>
 </w:document>
 </file>
 
 <file path=word/footnotes.xml><?xml version="1.0" encoding="utf-8"?>
 <w:footnotes xmlns:w="http://schemas.openxmlformats.org/wordprocessingml/2006/main" xmlns:m="http://schemas.openxmlformats.org/officeDocument/2006/math" xmlns:r="http://schemas.openxmlformats.org/officeDocument/2006/relationships" xmlns:o="urn:schemas-microsoft-com:office:office" xmlns:v="urn:schemas-microsoft-com:vml" xmlns:w10="urn:schemas-microsoft-com:office:word" xmlns:a="http://schemas.openxmlformats.org/drawingml/2006/main" xmlns:pic="http://schemas.openxmlformats.org/drawingml/2006/picture" xmlns:wp="http://schemas.openxmlformats.org/drawingml/2006/wordprocessingDrawing">
-  <w:footnote w:id="28">
+  <w:footnote w:id="31">
     <w:p>
       <w:pPr>
         <w:pStyle w:val="FootnoteText"/>
@@ -704,38 +756,6 @@
       </w:r>
       <w:r>
         <w:t xml:space="preserve">According to Cerami (2009), it was under the executive of Medvedev when social interests became a priority for the first time, by combining strong liberalization efforts with social awareness (also Sutela 2012, 199).</w:t>
-      </w:r>
-    </w:p>
-  </w:footnote>
-  <w:footnote w:id="29">
-    <w:p>
-      <w:pPr>
-        <w:pStyle w:val="FootnoteText"/>
-      </w:pPr>
-      <w:r>
-        <w:rPr>
-          <w:rStyle w:val="FootnoteRef"/>
-        </w:rPr>
-        <w:footnoteRef/>
-      </w:r>
-      <w:r>
-        <w:t xml:space="preserve">In the beginning of 2014, a Stabilization Fund was established to balance the federal budget in a case of cut-off in oil prices. The stabilization fund grew from 18.9 billion $ of 2004 to 156.8 billion $ in 2007 (Cerami 2009, 112).</w:t>
-      </w:r>
-    </w:p>
-  </w:footnote>
-  <w:footnote w:id="30">
-    <w:p>
-      <w:pPr>
-        <w:pStyle w:val="FootnoteText"/>
-      </w:pPr>
-      <w:r>
-        <w:rPr>
-          <w:rStyle w:val="FootnoteRef"/>
-        </w:rPr>
-        <w:footnoteRef/>
-      </w:r>
-      <w:r>
-        <w:t xml:space="preserve">Since 2005, year 2010 presents the highest share of social expenditure of the national GDP (Korhonen 2013).</w:t>
       </w:r>
     </w:p>
   </w:footnote>
@@ -751,7 +771,7 @@
         <w:footnoteRef/>
       </w:r>
       <w:r>
-        <w:t xml:space="preserve">In 2010, for instance, a new law (N 40-FZ) on socially oriented non-commercial organizations was introduced and in 2011 followed by a presidential decree (N 713), which created state funding for certain of socially oriented NGOs to implement governmental programs. Such normative measures can be treated as a key instrument of the state’s attempt to withdraw from its previous obligations in the field of social welfare. Generally, the Russian state has largely acknowledged a need for certain types of civil society organizations, such as social service providers, that serve state interests, while the activities of others, such as human rights organizations, are being disrupted (Kulmala 2013, 126). Zdravomyslova (2005, 204) labeled such a dualism as selective corporatism.</w:t>
+        <w:t xml:space="preserve">In the beginning of 2014, a Stabilization Fund was established to balance the federal budget in a case of cut-off in oil prices. The stabilization fund grew from 18.9 billion $ of 2004 to 156.8 billion $ in 2007 (Cerami 2009, 112).</w:t>
       </w:r>
     </w:p>
   </w:footnote>
@@ -767,23 +787,39 @@
         <w:footnoteRef/>
       </w:r>
       <w:r>
+        <w:t xml:space="preserve">Since 2005, year 2010 presents the highest share of social expenditure of the national GDP (Korhonen 2013).</w:t>
+      </w:r>
+    </w:p>
+  </w:footnote>
+  <w:footnote w:id="35">
+    <w:p>
+      <w:pPr>
+        <w:pStyle w:val="FootnoteText"/>
+      </w:pPr>
+      <w:r>
+        <w:rPr>
+          <w:rStyle w:val="FootnoteRef"/>
+        </w:rPr>
+        <w:footnoteRef/>
+      </w:r>
+      <w:r>
+        <w:t xml:space="preserve">In 2010, for instance, a new law (N 40-FZ) on socially oriented non-commercial organizations was introduced and in 2011 followed by a presidential decree (N 713), which created state funding for certain of socially oriented NGOs to implement governmental programs. Such normative measures can be treated as a key instrument of the state’s attempt to withdraw from its previous obligations in the field of social welfare. Generally, the Russian state has largely acknowledged a need for certain types of civil society organizations, such as social service providers, that serve state interests, while the activities of others, such as human rights organizations, are being disrupted (Kulmala 2013, 126). Zdravomyslova (2005, 204) labeled such a dualism as selective corporatism.</w:t>
+      </w:r>
+    </w:p>
+  </w:footnote>
+  <w:footnote w:id="36">
+    <w:p>
+      <w:pPr>
+        <w:pStyle w:val="FootnoteText"/>
+      </w:pPr>
+      <w:r>
+        <w:rPr>
+          <w:rStyle w:val="FootnoteRef"/>
+        </w:rPr>
+        <w:footnoteRef/>
+      </w:r>
+      <w:r>
         <w:t xml:space="preserve">For instance, the outsourcing mechanism provided by state contract preserves 15% of the whole amount of money for NGOs and small business. (Kulmala &amp; Tarasenko 2014).</w:t>
-      </w:r>
-    </w:p>
-  </w:footnote>
-  <w:footnote w:id="34">
-    <w:p>
-      <w:pPr>
-        <w:pStyle w:val="FootnoteText"/>
-      </w:pPr>
-      <w:r>
-        <w:rPr>
-          <w:rStyle w:val="FootnoteRef"/>
-        </w:rPr>
-        <w:footnoteRef/>
-      </w:r>
-      <w:r>
-        <w:t xml:space="preserve">For instance, September 29, 2013 the television Channel 1 accomplished unprecedented television marathon “Vsem mirom” aiming at involving Russian citizens and their organizations into charity activity to support people who were injured in the massive floods in the Far East of Russia. “Vsem mirom” proved to be successful: as a result of this one-day project nearly 20 million euros (almost 830 million rubles) were collected to resolve the problems that clearly would belong to the state structures. (See more in Kulmala &amp; Tarasenko 2014.)</w:t>
       </w:r>
     </w:p>
   </w:footnote>
@@ -799,27 +835,43 @@
         <w:footnoteRef/>
       </w:r>
       <w:r>
+        <w:t xml:space="preserve">For instance, September 29, 2013 the television Channel 1 accomplished unprecedented television marathon “Vsem mirom” aiming at involving Russian citizens and their organizations into charity activity to support people who were injured in the massive floods in the Far East of Russia. “Vsem mirom” proved to be successful: as a result of this one-day project nearly 20 million euros (almost 830 million rubles) were collected to resolve the problems that clearly would belong to the state structures. (See more in Kulmala &amp; Tarasenko 2014.)</w:t>
+      </w:r>
+    </w:p>
+  </w:footnote>
+  <w:footnote w:id="40">
+    <w:p>
+      <w:pPr>
+        <w:pStyle w:val="FootnoteText"/>
+      </w:pPr>
+      <w:r>
+        <w:rPr>
+          <w:rStyle w:val="FootnoteRef"/>
+        </w:rPr>
+        <w:footnoteRef/>
+      </w:r>
+      <w:r>
         <w:t xml:space="preserve">The actual rise in overall expenditure (132 per cent from 2005 to 2009) has been bigger than in the rise in budgeted welfare (125 per cent) (Kivinen, forthcoming; Sutela 2012, 201). Sutela (2012, 202) showed that other social expenditure than pensions declined in 2008-2009. Sutela (2012, 206), also pointed out that the budget funds given to these socially oriented priority projects was only less than 8 per cent of other spending planned for these sectors.</w:t>
-      </w:r>
-    </w:p>
-  </w:footnote>
-  <w:footnote w:id="39">
-    <w:p>
-      <w:pPr>
-        <w:pStyle w:val="FootnoteText"/>
-      </w:pPr>
-      <w:r>
-        <w:rPr>
-          <w:rStyle w:val="FootnoteRef"/>
-        </w:rPr>
-        <w:footnoteRef/>
-      </w:r>
-      <w:r>
-        <w:t xml:space="preserve">The only possible gender-equality promoting reform is a 2003 law criminalizing the trafficking in persons, passed early in Putin’s reign, under threat of U.S. sanctions, but this too was framed as one of protecting women much more than assuring women’s rights (Johnson 2009; 2013).</w:t>
       </w:r>
     </w:p>
   </w:footnote>
   <w:footnote w:id="42">
+    <w:p>
+      <w:pPr>
+        <w:pStyle w:val="FootnoteText"/>
+      </w:pPr>
+      <w:r>
+        <w:rPr>
+          <w:rStyle w:val="FootnoteRef"/>
+        </w:rPr>
+        <w:footnoteRef/>
+      </w:r>
+      <w:r>
+        <w:t xml:space="preserve">The only possible gender-equality promoting reform is a 2003 law criminalizing the trafficking in persons, passed early in Putin’s reign, under threat of U.S. sanctions, but this too was framed as one of protecting women much more than assuring women’s rights (Johnson 2009; 2013).</w:t>
+      </w:r>
+    </w:p>
+  </w:footnote>
+  <w:footnote w:id="45">
     <w:p>
       <w:pPr>
         <w:pStyle w:val="FootnoteText"/>
@@ -841,7 +893,7 @@
 <file path=word/numbering.xml><?xml version="1.0" encoding="utf-8"?>
 <w:numbering xmlns:w="http://schemas.openxmlformats.org/wordprocessingml/2006/main">
   <w:abstractNum w:abstractNumId="0">
-    <w:nsid w:val="ae3d5e16"/>
+    <w:nsid w:val="ac4a232a"/>
     <w:multiLevelType w:val="multilevel"/>
     <w:lvl w:ilvl="0">
       <w:numFmt w:val="bullet"/>
@@ -922,7 +974,7 @@
     </w:lvl>
   </w:abstractNum>
   <w:abstractNum w:abstractNumId="2">
-    <w:nsid w:val="4ebc046c"/>
+    <w:nsid w:val="d836de75"/>
     <w:multiLevelType w:val="multilevel"/>
     <w:lvl w:ilvl="0">
       <w:numFmt w:val="bullet"/>

</xml_diff>